<commit_message>
Updated Model and Data Sheets
</commit_message>
<xml_diff>
--- a/RandomForestRS/RyanSeamanRFDataSheet.docx
+++ b/RandomForestRS/RyanSeamanRFDataSheet.docx
@@ -232,7 +232,7 @@
           <w:bCs/>
           <w:color w:val="9BBB59" w:themeColor="accent3"/>
         </w:rPr>
-        <w:t xml:space="preserve">The dataset was created for research on the Brown Tail Moth (BTM) Infestation within Maine, specifically withing Waterville. The data was being used to better understand factors that have an influence and/or are indicative of BTM infestation or the precursors to BTM infestation. </w:t>
+        <w:t xml:space="preserve">The dataset was created for research on the Brown Tail Moth (BTM) Infestation within Maine, specifically within Waterville. The data was being used to better understand factors that have an influence and/or are indicative of BTM infestation or the precursors to BTM infestation. </w:t>
       </w:r>
     </w:p>
     <w:p>
@@ -767,7 +767,19 @@
         <w:rPr>
           <w:color w:val="9BBB59" w:themeColor="accent3"/>
         </w:rPr>
-        <w:t xml:space="preserve"> of cells that are empty/NA. </w:t>
+        <w:t xml:space="preserve"> of cells that are empty/</w:t>
+      </w:r>
+      <w:r>
+        <w:rPr>
+          <w:color w:val="9BBB59" w:themeColor="accent3"/>
+        </w:rPr>
+        <w:t xml:space="preserve"> </w:t>
+      </w:r>
+      <w:r>
+        <w:rPr>
+          <w:color w:val="9BBB59" w:themeColor="accent3"/>
+        </w:rPr>
+        <w:t xml:space="preserve">NA. </w:t>
       </w:r>
     </w:p>
     <w:p>
@@ -1144,7 +1156,7 @@
           <w:bCs/>
           <w:color w:val="9BBB59" w:themeColor="accent3"/>
         </w:rPr>
-        <w:t xml:space="preserve">I was not associated with the data </w:t>
+        <w:t xml:space="preserve">I was not associated with the data collection but I believe that it was reported by knowledge </w:t>
       </w:r>
       <w:proofErr w:type="gramStart"/>
       <w:r>
@@ -1153,7 +1165,15 @@
           <w:bCs/>
           <w:color w:val="9BBB59" w:themeColor="accent3"/>
         </w:rPr>
-        <w:t>collection</w:t>
+        <w:t xml:space="preserve">individuals </w:t>
+      </w:r>
+      <w:r>
+        <w:rPr>
+          <w:rFonts w:ascii="Open Sans" w:eastAsia="Open Sans" w:hAnsi="Open Sans" w:cs="Open Sans"/>
+          <w:bCs/>
+          <w:color w:val="9BBB59" w:themeColor="accent3"/>
+        </w:rPr>
+        <w:t xml:space="preserve"> familiar</w:t>
       </w:r>
       <w:proofErr w:type="gramEnd"/>
       <w:r>
@@ -1162,7 +1182,7 @@
           <w:bCs/>
           <w:color w:val="9BBB59" w:themeColor="accent3"/>
         </w:rPr>
-        <w:t xml:space="preserve"> but I believe that it was reported by knowledge experts familiar with the BTM infestation issue. </w:t>
+        <w:t xml:space="preserve"> with the BTM infestation issue. </w:t>
       </w:r>
     </w:p>
     <w:p>
@@ -1221,28 +1241,28 @@
           <w:rFonts w:ascii="Open Sans" w:eastAsia="Open Sans" w:hAnsi="Open Sans" w:cs="Open Sans"/>
           <w:b/>
         </w:rPr>
+        <w:t xml:space="preserve">If the dataset is a sample from a larger set, what was the sampling strategy (e.g., deterministic, probabilistic with specific sampling probabilities)? </w:t>
+      </w:r>
+    </w:p>
+    <w:p>
+      <w:pPr>
+        <w:numPr>
+          <w:ilvl w:val="1"/>
+          <w:numId w:val="5"/>
+        </w:numPr>
+        <w:spacing w:after="200"/>
+        <w:rPr>
+          <w:rFonts w:ascii="Open Sans" w:eastAsia="Open Sans" w:hAnsi="Open Sans" w:cs="Open Sans"/>
+          <w:b/>
+        </w:rPr>
+      </w:pPr>
+      <w:r>
+        <w:rPr>
+          <w:rFonts w:ascii="Open Sans" w:eastAsia="Open Sans" w:hAnsi="Open Sans" w:cs="Open Sans"/>
+          <w:bCs/>
+          <w:color w:val="9BBB59" w:themeColor="accent3"/>
+        </w:rPr>
         <w:lastRenderedPageBreak/>
-        <w:t xml:space="preserve">If the dataset is a sample from a larger set, what was the sampling strategy (e.g., deterministic, probabilistic with specific sampling probabilities)? </w:t>
-      </w:r>
-    </w:p>
-    <w:p>
-      <w:pPr>
-        <w:numPr>
-          <w:ilvl w:val="1"/>
-          <w:numId w:val="5"/>
-        </w:numPr>
-        <w:spacing w:after="200"/>
-        <w:rPr>
-          <w:rFonts w:ascii="Open Sans" w:eastAsia="Open Sans" w:hAnsi="Open Sans" w:cs="Open Sans"/>
-          <w:b/>
-        </w:rPr>
-      </w:pPr>
-      <w:r>
-        <w:rPr>
-          <w:rFonts w:ascii="Open Sans" w:eastAsia="Open Sans" w:hAnsi="Open Sans" w:cs="Open Sans"/>
-          <w:bCs/>
-          <w:color w:val="9BBB59" w:themeColor="accent3"/>
-        </w:rPr>
         <w:t>NA</w:t>
       </w:r>
     </w:p>
@@ -1567,14 +1587,20 @@
           <w:rFonts w:ascii="Open Sans" w:eastAsia="Open Sans" w:hAnsi="Open Sans" w:cs="Open Sans"/>
           <w:b/>
         </w:rPr>
+        <w:t>Did the individuals in question consent to the collection and use of their data?</w:t>
+      </w:r>
+      <w:r>
+        <w:rPr>
+          <w:rFonts w:ascii="Open Sans" w:eastAsia="Open Sans" w:hAnsi="Open Sans" w:cs="Open Sans"/>
+        </w:rPr>
+        <w:t xml:space="preserve"> If so, please describe (or show with screenshots or other information) how consent was requested and provided, and provide a link or other access </w:t>
+      </w:r>
+      <w:r>
+        <w:rPr>
+          <w:rFonts w:ascii="Open Sans" w:eastAsia="Open Sans" w:hAnsi="Open Sans" w:cs="Open Sans"/>
+        </w:rPr>
         <w:lastRenderedPageBreak/>
-        <w:t>Did the individuals in question consent to the collection and use of their data?</w:t>
-      </w:r>
-      <w:r>
-        <w:rPr>
-          <w:rFonts w:ascii="Open Sans" w:eastAsia="Open Sans" w:hAnsi="Open Sans" w:cs="Open Sans"/>
-        </w:rPr>
-        <w:t xml:space="preserve"> If so, please describe (or show with screenshots or other information) how consent was requested and provided, and provide a link or other access point to, or otherwise reproduce, the exact language to which the individuals consented.</w:t>
+        <w:t>point to, or otherwise reproduce, the exact language to which the individuals consented.</w:t>
       </w:r>
     </w:p>
     <w:p>
@@ -1595,15 +1621,7 @@
           <w:bCs/>
           <w:color w:val="9BBB59" w:themeColor="accent3"/>
         </w:rPr>
-        <w:t>N</w:t>
-      </w:r>
-      <w:r>
-        <w:rPr>
-          <w:rFonts w:ascii="Open Sans" w:eastAsia="Open Sans" w:hAnsi="Open Sans" w:cs="Open Sans"/>
-          <w:bCs/>
-          <w:color w:val="9BBB59" w:themeColor="accent3"/>
-        </w:rPr>
-        <w:t>A</w:t>
+        <w:t>NA</w:t>
       </w:r>
     </w:p>
     <w:p>
@@ -1834,7 +1852,23 @@
           <w:bCs/>
           <w:color w:val="9BBB59" w:themeColor="accent3"/>
         </w:rPr>
-        <w:t>Filling in all NA values with median.</w:t>
+        <w:t xml:space="preserve">Filling in all NA values with </w:t>
+      </w:r>
+      <w:r>
+        <w:rPr>
+          <w:rFonts w:ascii="Open Sans" w:eastAsia="Open Sans" w:hAnsi="Open Sans" w:cs="Open Sans"/>
+          <w:bCs/>
+          <w:color w:val="9BBB59" w:themeColor="accent3"/>
+        </w:rPr>
+        <w:t xml:space="preserve">the </w:t>
+      </w:r>
+      <w:r>
+        <w:rPr>
+          <w:rFonts w:ascii="Open Sans" w:eastAsia="Open Sans" w:hAnsi="Open Sans" w:cs="Open Sans"/>
+          <w:bCs/>
+          <w:color w:val="9BBB59" w:themeColor="accent3"/>
+        </w:rPr>
+        <w:t>median.</w:t>
       </w:r>
     </w:p>
     <w:p>
@@ -1855,7 +1889,6 @@
           <w:bCs/>
           <w:color w:val="9BBB59" w:themeColor="accent3"/>
         </w:rPr>
-        <w:lastRenderedPageBreak/>
         <w:t>Removing fields that were directly indicative of BTM infestation such as ‘Proposed Treatment Type.’</w:t>
       </w:r>
     </w:p>
@@ -1893,6 +1926,7 @@
           <w:rFonts w:ascii="Open Sans" w:eastAsia="Open Sans" w:hAnsi="Open Sans" w:cs="Open Sans"/>
           <w:b/>
         </w:rPr>
+        <w:lastRenderedPageBreak/>
         <w:t>Was the “raw” data saved in addition to the preprocessed/cleaned/labeled data (e.g., to support unanticipated future uses)?</w:t>
       </w:r>
       <w:r>
@@ -2019,14 +2053,7 @@
           <w:rFonts w:ascii="Open Sans" w:hAnsi="Open Sans" w:cs="Open Sans"/>
           <w:color w:val="9BBB59" w:themeColor="accent3"/>
         </w:rPr>
-        <w:t>https://github.com/ajstent/CS498F22/blob/main/RandomForestModelRefinedDataSelection.ipyn</w:t>
-      </w:r>
-      <w:r>
-        <w:rPr>
-          <w:rFonts w:ascii="Open Sans" w:hAnsi="Open Sans" w:cs="Open Sans"/>
-          <w:color w:val="9BBB59" w:themeColor="accent3"/>
-        </w:rPr>
-        <w:t>b</w:t>
+        <w:t>https://github.com/ajstent/CS498F22/blob/main/RandomForestModelRefinedDataSelection.ipynb</w:t>
       </w:r>
     </w:p>
     <w:p>
@@ -2137,23 +2164,21 @@
         </w:rPr>
         <w:t xml:space="preserve">Yes, </w:t>
       </w:r>
-      <w:proofErr w:type="gramStart"/>
-      <w:r>
-        <w:rPr>
-          <w:rFonts w:ascii="Open Sans" w:eastAsia="Open Sans" w:hAnsi="Open Sans" w:cs="Open Sans"/>
-          <w:bCs/>
-          <w:color w:val="9BBB59" w:themeColor="accent3"/>
-        </w:rPr>
-        <w:t>The</w:t>
-      </w:r>
-      <w:proofErr w:type="gramEnd"/>
-      <w:r>
-        <w:rPr>
-          <w:rFonts w:ascii="Open Sans" w:eastAsia="Open Sans" w:hAnsi="Open Sans" w:cs="Open Sans"/>
-          <w:bCs/>
-          <w:color w:val="9BBB59" w:themeColor="accent3"/>
-        </w:rPr>
-        <w:t xml:space="preserve"> uses that I am aware of are for my class where we have developed different models for classifying BTM infestation as infected or not. </w:t>
+      <w:r>
+        <w:rPr>
+          <w:rFonts w:ascii="Open Sans" w:eastAsia="Open Sans" w:hAnsi="Open Sans" w:cs="Open Sans"/>
+          <w:bCs/>
+          <w:color w:val="9BBB59" w:themeColor="accent3"/>
+        </w:rPr>
+        <w:t>t</w:t>
+      </w:r>
+      <w:r>
+        <w:rPr>
+          <w:rFonts w:ascii="Open Sans" w:eastAsia="Open Sans" w:hAnsi="Open Sans" w:cs="Open Sans"/>
+          <w:bCs/>
+          <w:color w:val="9BBB59" w:themeColor="accent3"/>
+        </w:rPr>
+        <w:t xml:space="preserve">he uses that I am aware of are for my class where we have developed different models for classifying BTM infestation as infected or not. </w:t>
       </w:r>
     </w:p>
     <w:p>
@@ -2239,7 +2264,6 @@
           <w:bCs/>
           <w:color w:val="9BBB59" w:themeColor="accent3"/>
         </w:rPr>
-        <w:lastRenderedPageBreak/>
         <w:t>A model to classification for proposed treatment type and treatment priority.</w:t>
       </w:r>
     </w:p>
@@ -2265,7 +2289,14 @@
         <w:rPr>
           <w:rFonts w:ascii="Open Sans" w:eastAsia="Open Sans" w:hAnsi="Open Sans" w:cs="Open Sans"/>
         </w:rPr>
-        <w:t xml:space="preserve">For example, is there anything that a future user might need to know to avoid uses that could result in unfair treatment of individuals or groups (e.g., stereotyping, quality of service issues) or other undesirable harms (e.g., financial harms, legal risks) If so, please provide a description. Is there anything a future user could do to mitigate these undesirable harms? </w:t>
+        <w:t xml:space="preserve">For example, is there anything that a future user might need to know to avoid uses that could result in unfair treatment of individuals or groups (e.g., stereotyping, </w:t>
+      </w:r>
+      <w:r>
+        <w:rPr>
+          <w:rFonts w:ascii="Open Sans" w:eastAsia="Open Sans" w:hAnsi="Open Sans" w:cs="Open Sans"/>
+        </w:rPr>
+        <w:lastRenderedPageBreak/>
+        <w:t xml:space="preserve">quality of service issues) or other undesirable harms (e.g., financial harms, legal risks) If so, please provide a description. Is there anything a future user could do to mitigate these undesirable harms? </w:t>
       </w:r>
     </w:p>
     <w:p>
@@ -2615,14 +2646,7 @@
         <w:rPr>
           <w:rFonts w:ascii="Open Sans" w:eastAsia="Open Sans" w:hAnsi="Open Sans" w:cs="Open Sans"/>
         </w:rPr>
-        <w:t xml:space="preserve">If so, please </w:t>
-      </w:r>
-      <w:r>
-        <w:rPr>
-          <w:rFonts w:ascii="Open Sans" w:eastAsia="Open Sans" w:hAnsi="Open Sans" w:cs="Open Sans"/>
-        </w:rPr>
-        <w:lastRenderedPageBreak/>
-        <w:t xml:space="preserve">describe this license and/or </w:t>
+        <w:t xml:space="preserve">If so, please describe this license and/or </w:t>
       </w:r>
       <w:proofErr w:type="spellStart"/>
       <w:r>
@@ -2689,6 +2713,7 @@
           <w:rFonts w:ascii="Open Sans" w:eastAsia="Open Sans" w:hAnsi="Open Sans" w:cs="Open Sans"/>
           <w:b/>
         </w:rPr>
+        <w:lastRenderedPageBreak/>
         <w:t xml:space="preserve">Have any third </w:t>
       </w:r>
       <w:proofErr w:type="gramStart"/>
@@ -3005,7 +3030,6 @@
           <w:rFonts w:ascii="Open Sans" w:eastAsia="Open Sans" w:hAnsi="Open Sans" w:cs="Open Sans"/>
           <w:b/>
         </w:rPr>
-        <w:lastRenderedPageBreak/>
         <w:t xml:space="preserve">If the dataset relates to people, are there applicable limits on the retention of the data associated with the instances (e.g., were individuals in question told that their data would be retained for a fixed </w:t>
       </w:r>
       <w:proofErr w:type="gramStart"/>
@@ -3066,6 +3090,7 @@
           <w:rFonts w:ascii="Open Sans" w:eastAsia="Open Sans" w:hAnsi="Open Sans" w:cs="Open Sans"/>
           <w:b/>
         </w:rPr>
+        <w:lastRenderedPageBreak/>
         <w:t xml:space="preserve">Will older versions of the dataset continue to be supported/hosted/maintained? </w:t>
       </w:r>
       <w:r>

</xml_diff>